<commit_message>
Add manifest to index.
</commit_message>
<xml_diff>
--- a/blogIndex/Icon.docx
+++ b/blogIndex/Icon.docx
@@ -22,7 +22,7 @@
                   <wp:posOffset>1476375</wp:posOffset>
                 </wp:positionV>
                 <wp:extent cx="2015490" cy="438150"/>
-                <wp:effectExtent l="0" t="0" r="0" b="285750"/>
+                <wp:effectExtent l="0" t="0" r="0" b="438150"/>
                 <wp:wrapNone/>
                 <wp:docPr id="1" name="Text Box 2"/>
                 <wp:cNvGraphicFramePr>
@@ -50,7 +50,7 @@
                           <a:tailEnd/>
                         </a:ln>
                         <a:effectLst>
-                          <a:reflection blurRad="6350" stA="50000" endA="300" endPos="55000" dir="5400000" sy="-100000" algn="bl" rotWithShape="0"/>
+                          <a:reflection blurRad="6350" dir="5400000" sy="-100000" algn="bl" rotWithShape="0"/>
                         </a:effectLst>
                       </wps:spPr>
                       <wps:txbx>
@@ -124,7 +124,7 @@
                 <v:stroke joinstyle="miter"/>
                 <v:path gradientshapeok="t" o:connecttype="rect"/>
               </v:shapetype>
-              <v:shape id="Text Box 2" o:spid="_x0000_s1026" type="#_x0000_t202" style="position:absolute;margin-left:160.5pt;margin-top:116.25pt;width:158.7pt;height:34.5pt;z-index:251661312;visibility:visible;mso-wrap-style:square;mso-width-percent:0;mso-height-percent:0;mso-wrap-distance-left:9pt;mso-wrap-distance-top:0;mso-wrap-distance-right:9pt;mso-wrap-distance-bottom:0;mso-position-horizontal:absolute;mso-position-horizontal-relative:text;mso-position-vertical:absolute;mso-position-vertical-relative:text;mso-width-percent:0;mso-height-percent:0;mso-width-relative:margin;mso-height-relative:margin;v-text-anchor:top" o:gfxdata="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" filled="f" stroked="f">
+              <v:shape id="Text Box 2" o:spid="_x0000_s1026" type="#_x0000_t202" style="position:absolute;margin-left:160.5pt;margin-top:116.25pt;width:158.7pt;height:34.5pt;z-index:251661312;visibility:visible;mso-wrap-style:square;mso-width-percent:0;mso-height-percent:0;mso-wrap-distance-left:9pt;mso-wrap-distance-top:0;mso-wrap-distance-right:9pt;mso-wrap-distance-bottom:0;mso-position-horizontal:absolute;mso-position-horizontal-relative:text;mso-position-vertical:absolute;mso-position-vertical-relative:text;mso-width-percent:0;mso-height-percent:0;mso-width-relative:margin;mso-height-relative:margin;v-text-anchor:top" o:gfxdata="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" filled="f" stroked="f">
                 <v:textbox>
                   <w:txbxContent>
                     <w:p>
@@ -197,7 +197,7 @@
                   <wp:posOffset>0</wp:posOffset>
                 </wp:positionV>
                 <wp:extent cx="2400300" cy="1866900"/>
-                <wp:effectExtent l="57150" t="57150" r="76200" b="400050"/>
+                <wp:effectExtent l="57150" t="57150" r="76200" b="419100"/>
                 <wp:wrapNone/>
                 <wp:docPr id="307" name="Text Box 2"/>
                 <wp:cNvGraphicFramePr>
@@ -229,7 +229,7 @@
                           <a:tailEnd/>
                         </a:ln>
                         <a:effectLst>
-                          <a:reflection blurRad="6350" stA="52000" endA="300" endPos="17000" dir="5400000" sy="-100000" algn="bl" rotWithShape="0"/>
+                          <a:reflection blurRad="6350" stA="76000" endPos="17000" dir="5400000" sy="-100000" algn="bl" rotWithShape="0"/>
                         </a:effectLst>
                         <a:scene3d>
                           <a:camera prst="orthographicFront">
@@ -278,7 +278,7 @@
           </mc:Choice>
           <mc:Fallback>
             <w:pict>
-              <v:shape id="_x0000_s1027" type="#_x0000_t202" style="position:absolute;margin-left:0;margin-top:0;width:189pt;height:147pt;z-index:251659264;visibility:visible;mso-wrap-style:square;mso-width-percent:0;mso-height-percent:0;mso-wrap-distance-left:9pt;mso-wrap-distance-top:0;mso-wrap-distance-right:9pt;mso-wrap-distance-bottom:0;mso-position-horizontal:center;mso-position-horizontal-relative:text;mso-position-vertical:absolute;mso-position-vertical-relative:text;mso-width-percent:0;mso-height-percent:0;mso-width-relative:margin;mso-height-relative:margin;v-text-anchor:top" o:gfxdata="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" fillcolor="black [3213]">
+              <v:shape id="_x0000_s1027" type="#_x0000_t202" style="position:absolute;margin-left:0;margin-top:0;width:189pt;height:147pt;z-index:251659264;visibility:visible;mso-wrap-style:square;mso-width-percent:0;mso-height-percent:0;mso-wrap-distance-left:9pt;mso-wrap-distance-top:0;mso-wrap-distance-right:9pt;mso-wrap-distance-bottom:0;mso-position-horizontal:center;mso-position-horizontal-relative:text;mso-position-vertical:absolute;mso-position-vertical-relative:text;mso-width-percent:0;mso-height-percent:0;mso-width-relative:margin;mso-height-relative:margin;v-text-anchor:top" o:gfxdata="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" fillcolor="black [3213]">
                 <v:textbox>
                   <w:txbxContent>
                     <w:p>

</xml_diff>